<commit_message>
feat: enhance office and qualification formatters with subscription support
- Add partner subscription methods with gender-aware formatting
- Implement decimal number support in NumberValidator.por_extenso
- Add Brazilian state formatting with prepositions (prefix/extenso options)
- Enhance partners_info with calculated quote values and percentages
- Add comprehensive office formatter constants for subscription templates
- Update social contract service to use new subscription methods
- Add complete documentation for office formatter methods

🤖 Generated with [Claude Code](https://claude.ai/code)

Co-Authored-By: Claude <noreply@anthropic.com>
</commit_message>
<xml_diff>
--- a/api/app/services/docx_services/output/cs-costa-rodrigues-advogados.docx
+++ b/api/app/services/docx_services/output/cs-costa-rodrigues-advogados.docx
@@ -156,9 +156,11 @@
       <w:r>
         <w:t>Costa &amp; Rodrigues Advogados</w:t>
       </w:r>
-      <w:r>
-        <w:t/>
-      </w:r>
+      <w:proofErr w:type="spellStart"/>
+      <w:r>
+        <w:t/>
+      </w:r>
+      <w:proofErr w:type="spellEnd"/>
       <w:r>
         <w:t/>
       </w:r>
@@ -238,8 +240,9 @@
           <w:rFonts w:ascii="Arial" w:hAnsi="Arial"/>
           <w:bCs/>
         </w:rPr>
-        <w:t>RICARDO COSTA, brasileiro, casado, advogado, inscrito no CPF sob o nº 888.999.000-11, RG nº 888999000, inscrito na OAB sob o nº OAB/PR 11.0033, com endereço profissional à Rua Santana, nº 777, Centro, Ponta Grossa - PR, CEP 84010-000 em conjunto denominados “sócios”, resolvem, por este instrumento e na melhor forma de direito, constituir uma sociedade de advogados, doravante denominada de “Sociedade”, tipo especial de sociedade simples, regulamentada pelas disposições do Código Civil brasileiro, pelo contido na Lei 8.906/94, Regulamento Geral do Estatuto da Advocacia e da OAB, Provimento n. 112/2006 do Conselho Federal da OAB e pelas cláusulas e condições a seguir:</w:t>
-      </w:r>
+        <w:t>RICARDO COSTA, brasileiro, casado, advogado, inscrito no CPF sob o nº 888.999.000-11, RG nº 888999000, inscrito na OAB sob o nº OAB/PR 11.0033, com endereço profissional à Rua Santana, nº 777, Centro, Ponta Grossa - PR, CEP 84010-000; AMANDA RODRIGUES, brasileira, divorciada, advogada, inscrita no CPF sob o nº 111.000.222-33, RG nº 111000222, inscrita na OAB sob o nº OAB/PR 11.0034, com endereço profissional à Avenida Vicente Machado, nº 1200, Cobertura, Centro, Ponta Grossa - PR, CEP 84020-000 em conjunto denominados “sócios”, resolvem, por este instrumento e na melhor forma de direito, constituir uma sociedade de advogados, doravante denominada de “Sociedade”, tipo especial de sociedade simples, regulamentada pelas disposições do Código Civil brasileiro, pelo contido na Lei 8.906/94, Regulamento Geral do Estatuto da Advocacia e da OAB, Provimento n. 112/2006 do Conselho Federal da OAB e pelas cláusulas e condições a seguir:</w:t>
+      </w:r>
+      <w:proofErr w:type="spellStart"/>
       <w:r>
         <w:rPr>
           <w:rFonts w:ascii="Arial" w:hAnsi="Arial"/>
@@ -247,6 +250,14 @@
         </w:rPr>
         <w:t/>
       </w:r>
+      <w:r>
+        <w:rPr>
+          <w:rFonts w:ascii="Arial" w:hAnsi="Arial"/>
+          <w:bCs/>
+        </w:rPr>
+        <w:t/>
+      </w:r>
+      <w:proofErr w:type="spellEnd"/>
       <w:r>
         <w:rPr>
           <w:rFonts w:ascii="Arial" w:hAnsi="Arial"/>
@@ -336,7 +347,7 @@
         <w:rPr>
           <w:sz w:val="19"/>
         </w:rPr>
-        <w:t>A Sociedade ora constituída adotará a razão social de Costa &amp; Rodrigues Advogados e terá sede na cidade de Ponta Grossa no Estado de PR na Rua Santana, nº 777, Ed. Empresarial, Sala 501, Centro, Ponta Grossa - PR, CEP 84010-000, CEP: CEP 84010-000.</w:t>
+        <w:t>A Sociedade ora constituída adotará a razão social de Costa &amp; Rodrigues Advogados e terá sede na cidade de Ponta Grossa no Estado de PR na Rua Santana, nº 777, Ed. Empresarial, Sala 501, Centro, Ponta Grossa - PR, CEP 84010-000, CEP 84010-000.</w:t>
       </w:r>
       <w:r>
         <w:rPr>
@@ -450,6 +461,7 @@
         </w:rPr>
         <w:t/>
       </w:r>
+      <w:proofErr w:type="spellStart"/>
       <w:r>
         <w:rPr>
           <w:rFonts w:ascii="Arial" w:hAnsi="Arial"/>
@@ -458,6 +470,15 @@
         </w:rPr>
         <w:t/>
       </w:r>
+      <w:r>
+        <w:rPr>
+          <w:rFonts w:ascii="Arial" w:hAnsi="Arial"/>
+          <w:b/>
+          <w:sz w:val="19"/>
+        </w:rPr>
+        <w:t/>
+      </w:r>
+      <w:proofErr w:type="spellEnd"/>
       <w:r>
         <w:rPr>
           <w:rFonts w:ascii="Arial" w:hAnsi="Arial"/>
@@ -487,12 +508,20 @@
         </w:rPr>
         <w:t/>
       </w:r>
-      <w:r>
-        <w:rPr>
-          <w:sz w:val="19"/>
-        </w:rPr>
-        <w:t/>
-      </w:r>
+      <w:proofErr w:type="spellStart"/>
+      <w:r>
+        <w:rPr>
+          <w:sz w:val="19"/>
+        </w:rPr>
+        <w:t/>
+      </w:r>
+      <w:r>
+        <w:rPr>
+          <w:sz w:val="19"/>
+        </w:rPr>
+        <w:t/>
+      </w:r>
+      <w:proofErr w:type="spellEnd"/>
       <w:r>
         <w:rPr>
           <w:sz w:val="19"/>
@@ -523,12 +552,20 @@
         </w:rPr>
         <w:t/>
       </w:r>
-      <w:r>
-        <w:rPr>
-          <w:sz w:val="19"/>
-        </w:rPr>
-        <w:t/>
-      </w:r>
+      <w:proofErr w:type="spellStart"/>
+      <w:r>
+        <w:rPr>
+          <w:sz w:val="19"/>
+        </w:rPr>
+        <w:t/>
+      </w:r>
+      <w:r>
+        <w:rPr>
+          <w:sz w:val="19"/>
+        </w:rPr>
+        <w:t/>
+      </w:r>
+      <w:proofErr w:type="spellEnd"/>
       <w:r>
         <w:rPr>
           <w:sz w:val="19"/>
@@ -547,12 +584,20 @@
         </w:rPr>
         <w:t/>
       </w:r>
-      <w:r>
-        <w:rPr>
-          <w:sz w:val="19"/>
-        </w:rPr>
-        <w:t/>
-      </w:r>
+      <w:proofErr w:type="spellStart"/>
+      <w:r>
+        <w:rPr>
+          <w:sz w:val="19"/>
+        </w:rPr>
+        <w:t/>
+      </w:r>
+      <w:r>
+        <w:rPr>
+          <w:sz w:val="19"/>
+        </w:rPr>
+        <w:t/>
+      </w:r>
+      <w:proofErr w:type="spellEnd"/>
       <w:r>
         <w:rPr>
           <w:sz w:val="19"/>
@@ -572,6 +617,7 @@
         </w:rPr>
         <w:t/>
       </w:r>
+      <w:proofErr w:type="spellStart"/>
       <w:r>
         <w:rPr>
           <w:spacing w:val="-2"/>
@@ -579,6 +625,14 @@
         </w:rPr>
         <w:t/>
       </w:r>
+      <w:r>
+        <w:rPr>
+          <w:spacing w:val="-2"/>
+          <w:sz w:val="19"/>
+        </w:rPr>
+        <w:t/>
+      </w:r>
+      <w:proofErr w:type="spellEnd"/>
       <w:r>
         <w:rPr>
           <w:spacing w:val="-2"/>
@@ -611,7 +665,13 @@
         <w:t xml:space="preserve">Parágrafo único: </w:t>
       </w:r>
       <w:r>
-        <w:t>Ocorrendo o falecimento do(s) sócio(s) que tenha dado o nome à Sociedade, a razão social será</w:t>
+        <w:t xml:space="preserve">Ocorrendo o falecimento </w:t>
+      </w:r>
+      <w:r>
+        <w:t>de um sócio</w:t>
+      </w:r>
+      <w:r>
+        <w:t xml:space="preserve"> que tenha dado o nome à Sociedade, a razão social será</w:t>
       </w:r>
       <w:r>
         <w:rPr>
@@ -757,8 +817,13 @@
         </w:rPr>
         <w:t xml:space="preserve"> </w:t>
       </w:r>
-      <w:r>
-        <w:t>advocatícios,</w:t>
+      <w:proofErr w:type="spellStart"/>
+      <w:r>
+        <w:t>advocatícios</w:t>
+      </w:r>
+      <w:proofErr w:type="spellEnd"/>
+      <w:r>
+        <w:t>,</w:t>
       </w:r>
       <w:r>
         <w:rPr>
@@ -1134,9 +1199,11 @@
         </w:rPr>
         <w:t xml:space="preserve"> </w:t>
       </w:r>
+      <w:proofErr w:type="gramStart"/>
       <w:r>
         <w:t>registro</w:t>
       </w:r>
+      <w:proofErr w:type="gramEnd"/>
       <w:r>
         <w:rPr>
           <w:spacing w:val="1"/>
@@ -1219,17 +1286,22 @@
         <w:ind w:left="845" w:right="499"/>
       </w:pPr>
       <w:r>
-        <w:t xml:space="preserve">O capital subscrito neste ato é de R$ R$ 175,00 dividido neste ato em 25 quotas, no valor de R$ R$ 7,00, cada uma, subscrevendo os sócios, no presente ato, em moeda corrente do país, da seguinte maneira:</w:t>
-      </w:r>
-      <w:r>
-        <w:t/>
-      </w:r>
-      <w:r>
-        <w:t/>
-      </w:r>
-      <w:r>
-        <w:t/>
-      </w:r>
+        <w:t xml:space="preserve">O capital subscrito neste ato é de R$ 175,00 dividido neste ato em 25 quotas, no valor de R$ 7,00, cada uma, subscrevendo os sócios, no presente ato, em moeda corrente do país, da seguinte maneira:</w:t>
+      </w:r>
+      <w:r>
+        <w:t/>
+      </w:r>
+      <w:proofErr w:type="spellStart"/>
+      <w:r>
+        <w:t/>
+      </w:r>
+      <w:r>
+        <w:t/>
+      </w:r>
+      <w:r>
+        <w:t/>
+      </w:r>
+      <w:proofErr w:type="spellEnd"/>
       <w:r>
         <w:t/>
       </w:r>
@@ -1239,9 +1311,14 @@
       <w:r>
         <w:t/>
       </w:r>
-      <w:r>
-        <w:t/>
-      </w:r>
+      <w:proofErr w:type="spellStart"/>
+      <w:r>
+        <w:t/>
+      </w:r>
+      <w:r>
+        <w:t/>
+      </w:r>
+      <w:proofErr w:type="spellEnd"/>
       <w:r>
         <w:t/>
       </w:r>
@@ -1251,9 +1328,14 @@
       <w:r>
         <w:t/>
       </w:r>
-      <w:r>
-        <w:t/>
-      </w:r>
+      <w:proofErr w:type="spellStart"/>
+      <w:r>
+        <w:t/>
+      </w:r>
+      <w:r>
+        <w:t/>
+      </w:r>
+      <w:proofErr w:type="spellEnd"/>
       <w:r>
         <w:t/>
       </w:r>
@@ -1282,7 +1364,21 @@
         <w:rPr>
           <w:sz w:val="19"/>
         </w:rPr>
-        <w:t>_partner_subscription_</w:t>
+        <w:t>O sócio RICARDO COSTA, subscreve e integraliza neste ato 13,75 (treze vírgula setenta e cinco) quotas no valor de R$ 7,00 (sete reais) cada uma, perfazendo o total de R$ 96,25 (noventa e seis reais e vinte e cinco centavos); A sócia AMANDA RODRIGUES, subscreve e integraliza neste ato 11,25 (onze vírgula vinte e cinco) quotas no valor de R$ 7,00 (sete reais) cada uma, perfazendo o total de R$ 78,75 (setenta e oito reais e setenta e cinco centavos)</w:t>
+      </w:r>
+      <w:proofErr w:type="spellStart"/>
+      <w:r>
+        <w:rPr>
+          <w:sz w:val="19"/>
+        </w:rPr>
+        <w:t/>
+      </w:r>
+      <w:proofErr w:type="spellEnd"/>
+      <w:r>
+        <w:rPr>
+          <w:sz w:val="19"/>
+        </w:rPr>
+        <w:t/>
       </w:r>
     </w:p>
     <w:p>
@@ -1486,12 +1582,14 @@
                 <w:sz w:val="19"/>
               </w:rPr>
             </w:pPr>
+            <w:proofErr w:type="spellStart"/>
             <w:r>
               <w:rPr>
                 <w:sz w:val="19"/>
               </w:rPr>
               <w:t>Qtd</w:t>
             </w:r>
+            <w:proofErr w:type="spellEnd"/>
             <w:r>
               <w:rPr>
                 <w:spacing w:val="1"/>
@@ -1520,6 +1618,7 @@
                 <w:sz w:val="19"/>
               </w:rPr>
             </w:pPr>
+            <w:proofErr w:type="gramStart"/>
             <w:r>
               <w:rPr>
                 <w:sz w:val="19"/>
@@ -1539,6 +1638,7 @@
               </w:rPr>
               <w:t>Em</w:t>
             </w:r>
+            <w:proofErr w:type="gramEnd"/>
             <w:r>
               <w:rPr>
                 <w:spacing w:val="2"/>
@@ -1599,6 +1699,7 @@
               </w:rPr>
               <w:t>_</w:t>
             </w:r>
+            <w:proofErr w:type="spellStart"/>
             <w:r>
               <w:rPr>
                 <w:sz w:val="19"/>
@@ -1611,6 +1712,7 @@
               </w:rPr>
               <w:t>_full_name</w:t>
             </w:r>
+            <w:proofErr w:type="spellEnd"/>
             <w:r>
               <w:rPr>
                 <w:sz w:val="19"/>
@@ -1638,6 +1740,7 @@
               </w:rPr>
               <w:t>_</w:t>
             </w:r>
+            <w:proofErr w:type="spellStart"/>
             <w:r>
               <w:rPr>
                 <w:sz w:val="19"/>
@@ -1662,6 +1765,7 @@
               </w:rPr>
               <w:t>quotes</w:t>
             </w:r>
+            <w:proofErr w:type="spellEnd"/>
             <w:r>
               <w:rPr>
                 <w:sz w:val="19"/>
@@ -1695,6 +1799,7 @@
               </w:rPr>
               <w:t>_</w:t>
             </w:r>
+            <w:proofErr w:type="spellStart"/>
             <w:r>
               <w:rPr>
                 <w:sz w:val="19"/>
@@ -1707,6 +1812,7 @@
               </w:rPr>
               <w:t>sum</w:t>
             </w:r>
+            <w:proofErr w:type="spellEnd"/>
             <w:r>
               <w:rPr>
                 <w:sz w:val="19"/>
@@ -1797,6 +1903,7 @@
               </w:rPr>
               <w:t>_</w:t>
             </w:r>
+            <w:proofErr w:type="spellStart"/>
             <w:r>
               <w:rPr>
                 <w:spacing w:val="-2"/>
@@ -1804,6 +1911,7 @@
               </w:rPr>
               <w:t>total_quotes</w:t>
             </w:r>
+            <w:proofErr w:type="spellEnd"/>
             <w:r>
               <w:rPr>
                 <w:spacing w:val="-2"/>
@@ -2364,9 +2472,14 @@
       <w:r>
         <w:t>Costa &amp; Rodrigues Advogados</w:t>
       </w:r>
-      <w:r>
-        <w:t/>
-      </w:r>
+      <w:proofErr w:type="spellStart"/>
+      <w:r>
+        <w:t/>
+      </w:r>
+      <w:r>
+        <w:t/>
+      </w:r>
+      <w:proofErr w:type="spellEnd"/>
       <w:r>
         <w:t/>
       </w:r>
@@ -2389,256 +2502,264 @@
         <w:jc w:val="both"/>
       </w:pPr>
       <w:r>
-        <w:t xml:space="preserve">A Sociedade será administrada, pelo sócio RICARDO COSTA sendo-lhe atribuído todos os poderes de administração e representação da sociedade para dispor e dar destino aos bens sociais, movimentar contas bancárias, contrair empréstimos, assumir compromissos profissionais de natureza técnico científica de âmbito nacional ou internacional, mediante filiação ou associação a sociedade ou entidades sediadas no Brasil ou no Exterior, e representar a sociedade perante terceiros, no Brasil ou Exterior, inclusive em face de repartições públicas federais, estaduais ou municipais, autarquias e sociedades de economia mista, além de representar a sociedade ativa e passivamente, em Juízo ou fora dele, podendo para tanto, constituir mandatários e outorgar procurações com poderes específicos.</w:t>
-      </w:r>
-      <w:r>
-        <w:t xml:space="preserve"/>
-      </w:r>
-      <w:r>
-        <w:t/>
+        <w:t xml:space="preserve">A Sociedade será administrada, pelo sócio </w:t>
+      </w:r>
+      <w:r>
+        <w:t>_</w:t>
+      </w:r>
+      <w:proofErr w:type="spellStart"/>
+      <w:r>
+        <w:t>partner_full_name</w:t>
+      </w:r>
+      <w:proofErr w:type="spellEnd"/>
+      <w:r>
+        <w:t xml:space="preserve">_ </w:t>
+      </w:r>
+      <w:r>
+        <w:t>sendo-lhe atribuído todos os poderes de administração e representação da sociedade para dispor e dar destino aos bens sociais, movimentar contas</w:t>
       </w:r>
       <w:r>
         <w:rPr>
           <w:spacing w:val="80"/>
         </w:rPr>
-        <w:t xml:space="preserve"/>
-      </w:r>
-      <w:r>
-        <w:t/>
+        <w:t xml:space="preserve"> </w:t>
+      </w:r>
+      <w:r>
+        <w:t>bancárias,</w:t>
       </w:r>
       <w:r>
         <w:rPr>
           <w:spacing w:val="40"/>
         </w:rPr>
-        <w:t xml:space="preserve"/>
-      </w:r>
-      <w:r>
-        <w:t/>
+        <w:t xml:space="preserve"> </w:t>
+      </w:r>
+      <w:r>
+        <w:t>contrair</w:t>
       </w:r>
       <w:r>
         <w:rPr>
           <w:spacing w:val="40"/>
         </w:rPr>
-        <w:t xml:space="preserve"/>
-      </w:r>
-      <w:r>
-        <w:t/>
+        <w:t xml:space="preserve"> </w:t>
+      </w:r>
+      <w:r>
+        <w:t>empréstimos,</w:t>
       </w:r>
       <w:r>
         <w:rPr>
           <w:spacing w:val="40"/>
         </w:rPr>
-        <w:t xml:space="preserve"/>
-      </w:r>
-      <w:r>
-        <w:t/>
+        <w:t xml:space="preserve"> </w:t>
+      </w:r>
+      <w:r>
+        <w:t>assumir</w:t>
       </w:r>
       <w:r>
         <w:rPr>
           <w:spacing w:val="40"/>
         </w:rPr>
-        <w:t xml:space="preserve"/>
-      </w:r>
-      <w:r>
-        <w:t/>
+        <w:t xml:space="preserve"> </w:t>
+      </w:r>
+      <w:r>
+        <w:t>compromissos</w:t>
       </w:r>
       <w:r>
         <w:rPr>
           <w:spacing w:val="40"/>
         </w:rPr>
-        <w:t xml:space="preserve"/>
-      </w:r>
-      <w:r>
-        <w:t/>
+        <w:t xml:space="preserve"> </w:t>
+      </w:r>
+      <w:r>
+        <w:t>profissionais</w:t>
       </w:r>
       <w:r>
         <w:rPr>
           <w:spacing w:val="40"/>
         </w:rPr>
-        <w:t xml:space="preserve"/>
-      </w:r>
-      <w:r>
-        <w:t/>
+        <w:t xml:space="preserve"> </w:t>
+      </w:r>
+      <w:r>
+        <w:t>de</w:t>
       </w:r>
       <w:r>
         <w:rPr>
           <w:spacing w:val="40"/>
         </w:rPr>
-        <w:t xml:space="preserve"/>
-      </w:r>
-      <w:r>
-        <w:t/>
+        <w:t xml:space="preserve"> </w:t>
+      </w:r>
+      <w:r>
+        <w:t>natureza</w:t>
       </w:r>
       <w:r>
         <w:rPr>
           <w:spacing w:val="40"/>
         </w:rPr>
-        <w:t xml:space="preserve"/>
-      </w:r>
-      <w:r>
-        <w:t/>
+        <w:t xml:space="preserve"> </w:t>
+      </w:r>
+      <w:r>
+        <w:t>técnico</w:t>
       </w:r>
       <w:r>
         <w:rPr>
           <w:spacing w:val="40"/>
         </w:rPr>
-        <w:t xml:space="preserve"/>
-      </w:r>
-      <w:r>
-        <w:t/>
+        <w:t xml:space="preserve"> </w:t>
+      </w:r>
+      <w:r>
+        <w:t>científica</w:t>
       </w:r>
       <w:r>
         <w:rPr>
           <w:spacing w:val="40"/>
         </w:rPr>
-        <w:t xml:space="preserve"/>
-      </w:r>
-      <w:r>
-        <w:t/>
+        <w:t xml:space="preserve"> </w:t>
+      </w:r>
+      <w:r>
+        <w:t>de</w:t>
       </w:r>
       <w:r>
         <w:rPr>
           <w:spacing w:val="40"/>
         </w:rPr>
-        <w:t xml:space="preserve"/>
-      </w:r>
-      <w:r>
-        <w:t/>
+        <w:t xml:space="preserve"> </w:t>
+      </w:r>
+      <w:r>
+        <w:t>âmbito nacional</w:t>
       </w:r>
       <w:r>
         <w:rPr>
           <w:spacing w:val="40"/>
         </w:rPr>
-        <w:t xml:space="preserve"/>
-      </w:r>
-      <w:r>
-        <w:t/>
+        <w:t xml:space="preserve"> </w:t>
+      </w:r>
+      <w:r>
+        <w:t>ou</w:t>
       </w:r>
       <w:r>
         <w:rPr>
           <w:spacing w:val="40"/>
         </w:rPr>
-        <w:t xml:space="preserve"/>
-      </w:r>
-      <w:r>
-        <w:t/>
+        <w:t xml:space="preserve"> </w:t>
+      </w:r>
+      <w:r>
+        <w:t>internacional,</w:t>
       </w:r>
       <w:r>
         <w:rPr>
           <w:spacing w:val="40"/>
         </w:rPr>
-        <w:t xml:space="preserve"/>
-      </w:r>
-      <w:r>
-        <w:t/>
+        <w:t xml:space="preserve"> </w:t>
+      </w:r>
+      <w:r>
+        <w:t>mediante</w:t>
       </w:r>
       <w:r>
         <w:rPr>
           <w:spacing w:val="40"/>
         </w:rPr>
-        <w:t xml:space="preserve"/>
-      </w:r>
-      <w:r>
-        <w:t/>
+        <w:t xml:space="preserve"> </w:t>
+      </w:r>
+      <w:r>
+        <w:t>filiação</w:t>
       </w:r>
       <w:r>
         <w:rPr>
           <w:spacing w:val="40"/>
         </w:rPr>
-        <w:t xml:space="preserve"/>
-      </w:r>
-      <w:r>
-        <w:t/>
+        <w:t xml:space="preserve"> </w:t>
+      </w:r>
+      <w:r>
+        <w:t>ou</w:t>
       </w:r>
       <w:r>
         <w:rPr>
           <w:spacing w:val="40"/>
         </w:rPr>
-        <w:t xml:space="preserve"/>
-      </w:r>
-      <w:r>
-        <w:t/>
+        <w:t xml:space="preserve"> </w:t>
+      </w:r>
+      <w:r>
+        <w:t>associação</w:t>
       </w:r>
       <w:r>
         <w:rPr>
           <w:spacing w:val="40"/>
         </w:rPr>
-        <w:t xml:space="preserve"/>
-      </w:r>
-      <w:r>
-        <w:t/>
+        <w:t xml:space="preserve"> </w:t>
+      </w:r>
+      <w:r>
+        <w:t>a</w:t>
       </w:r>
       <w:r>
         <w:rPr>
           <w:spacing w:val="40"/>
         </w:rPr>
-        <w:t xml:space="preserve"/>
-      </w:r>
-      <w:r>
-        <w:t/>
+        <w:t xml:space="preserve"> </w:t>
+      </w:r>
+      <w:r>
+        <w:t>sociedade</w:t>
       </w:r>
       <w:r>
         <w:rPr>
           <w:spacing w:val="40"/>
         </w:rPr>
-        <w:t xml:space="preserve"/>
-      </w:r>
-      <w:r>
-        <w:t/>
+        <w:t xml:space="preserve"> </w:t>
+      </w:r>
+      <w:r>
+        <w:t>ou</w:t>
       </w:r>
       <w:r>
         <w:rPr>
           <w:spacing w:val="40"/>
         </w:rPr>
-        <w:t xml:space="preserve"/>
-      </w:r>
-      <w:r>
-        <w:t/>
+        <w:t xml:space="preserve"> </w:t>
+      </w:r>
+      <w:r>
+        <w:t>entidades</w:t>
       </w:r>
       <w:r>
         <w:rPr>
           <w:spacing w:val="40"/>
         </w:rPr>
-        <w:t xml:space="preserve"/>
-      </w:r>
-      <w:r>
-        <w:t/>
+        <w:t xml:space="preserve"> </w:t>
+      </w:r>
+      <w:r>
+        <w:t>sediadas</w:t>
       </w:r>
       <w:r>
         <w:rPr>
           <w:spacing w:val="40"/>
         </w:rPr>
-        <w:t xml:space="preserve"/>
-      </w:r>
-      <w:r>
-        <w:t/>
+        <w:t xml:space="preserve"> </w:t>
+      </w:r>
+      <w:r>
+        <w:t>no</w:t>
       </w:r>
       <w:r>
         <w:rPr>
           <w:spacing w:val="40"/>
         </w:rPr>
-        <w:t xml:space="preserve"/>
-      </w:r>
-      <w:r>
-        <w:t/>
+        <w:t xml:space="preserve"> </w:t>
+      </w:r>
+      <w:r>
+        <w:t>Brasil</w:t>
       </w:r>
       <w:r>
         <w:rPr>
           <w:spacing w:val="40"/>
         </w:rPr>
-        <w:t xml:space="preserve"/>
-      </w:r>
-      <w:r>
-        <w:t/>
+        <w:t xml:space="preserve"> </w:t>
+      </w:r>
+      <w:r>
+        <w:t>ou</w:t>
       </w:r>
       <w:r>
         <w:rPr>
           <w:spacing w:val="40"/>
         </w:rPr>
-        <w:t xml:space="preserve"/>
-      </w:r>
-      <w:r>
-        <w:t/>
+        <w:t xml:space="preserve"> </w:t>
+      </w:r>
+      <w:r>
+        <w:t>no Exterior, e representar a sociedade perante terceiros, no Brasil ou Exterior, inclusive em face de repartições públicas federais, estaduais ou municipais, autarquias e sociedades de economia mista, além de representar a sociedade ativa e passivamente, em Juízo ou fora dele, podendo para tanto, constituir mandatários e outorgar procurações com poderes específicos.</w:t>
       </w:r>
     </w:p>
     <w:p>
@@ -3061,14 +3182,48 @@
           <w:rFonts w:ascii="Arial" w:hAnsi="Arial"/>
           <w:b/>
         </w:rPr>
-        <w:t xml:space="preserve">_pro_labore_  </w:t>
+        <w:t>_</w:t>
+      </w:r>
+      <w:proofErr w:type="spellStart"/>
+      <w:r>
+        <w:rPr>
+          <w:rFonts w:ascii="Arial" w:hAnsi="Arial"/>
+          <w:b/>
+        </w:rPr>
+        <w:t>pro_labore</w:t>
+      </w:r>
+      <w:proofErr w:type="spellEnd"/>
+      <w:proofErr w:type="gramStart"/>
+      <w:r>
+        <w:rPr>
+          <w:rFonts w:ascii="Arial" w:hAnsi="Arial"/>
+          <w:b/>
+        </w:rPr>
+        <w:t xml:space="preserve">_  </w:t>
       </w:r>
       <w:r>
         <w:rPr>
           <w:rFonts w:ascii="Arial" w:hAnsi="Arial"/>
           <w:bCs/>
         </w:rPr>
-        <w:t>_pro_labore_text_</w:t>
+        <w:t>_</w:t>
+      </w:r>
+      <w:proofErr w:type="spellStart"/>
+      <w:proofErr w:type="gramEnd"/>
+      <w:r>
+        <w:rPr>
+          <w:rFonts w:ascii="Arial" w:hAnsi="Arial"/>
+          <w:bCs/>
+        </w:rPr>
+        <w:t>pro_labore_text</w:t>
+      </w:r>
+      <w:proofErr w:type="spellEnd"/>
+      <w:r>
+        <w:rPr>
+          <w:rFonts w:ascii="Arial" w:hAnsi="Arial"/>
+          <w:bCs/>
+        </w:rPr>
+        <w:t>_</w:t>
       </w:r>
     </w:p>
     <w:p>
@@ -3301,7 +3456,15 @@
         <w:t xml:space="preserve">: </w:t>
       </w:r>
       <w:r>
-        <w:t>Os prejuízos porventura havidos serão transferidos aos exercícios seguintes, observadas as disposições legais, e suportados pelos sócios proporcionalmente às suas respectivas participações no capital social.</w:t>
+        <w:t xml:space="preserve">Os prejuízos porventura havidos serão transferidos aos exercícios seguintes, observadas as disposições legais, e suportados pelos sócios proporcionalmente às suas </w:t>
+      </w:r>
+      <w:proofErr w:type="spellStart"/>
+      <w:r>
+        <w:t>respectivas</w:t>
+      </w:r>
+      <w:proofErr w:type="spellEnd"/>
+      <w:r>
+        <w:t xml:space="preserve"> participações no capital social.</w:t>
       </w:r>
     </w:p>
     <w:p>
@@ -3357,10 +3520,34 @@
           <w:rFonts w:ascii="Arial" w:hAnsi="Arial"/>
           <w:b/>
         </w:rPr>
-        <w:t>_dividends_</w:t>
-      </w:r>
-      <w:r>
-        <w:t xml:space="preserve"> _dividends_text_</w:t>
+        <w:t>_</w:t>
+      </w:r>
+      <w:proofErr w:type="spellStart"/>
+      <w:r>
+        <w:rPr>
+          <w:rFonts w:ascii="Arial" w:hAnsi="Arial"/>
+          <w:b/>
+        </w:rPr>
+        <w:t>dividends</w:t>
+      </w:r>
+      <w:proofErr w:type="spellEnd"/>
+      <w:r>
+        <w:rPr>
+          <w:rFonts w:ascii="Arial" w:hAnsi="Arial"/>
+          <w:b/>
+        </w:rPr>
+        <w:t>_</w:t>
+      </w:r>
+      <w:r>
+        <w:t xml:space="preserve"> _</w:t>
+      </w:r>
+      <w:proofErr w:type="spellStart"/>
+      <w:r>
+        <w:t>dividends_text</w:t>
+      </w:r>
+      <w:proofErr w:type="spellEnd"/>
+      <w:r>
+        <w:t>_</w:t>
       </w:r>
     </w:p>
     <w:p>
@@ -3759,10 +3946,26 @@
         <w:t xml:space="preserve">Parágrafo Segundo: </w:t>
       </w:r>
       <w:r>
-        <w:t>Durante a vigência da Sociedade, qualquer um dos sócios, poderá ser excluído, por meio de decisão deliberada pela maioria do capital social e mediante alteração de contrato social, desde que, por força do art.</w:t>
-      </w:r>
-      <w:r>
-        <w:t xml:space="preserve"> 4º. do Provimento nº 112/2006 do Conselho Federal da OAB, seja instruído com a prova de comunicação feita pessoalmente ao interessado, ou, na sua impossibilidade, por declaração certificada por oficial de registro de título e </w:t>
+        <w:t xml:space="preserve">Durante a vigência da Sociedade, qualquer um dos sócios, poderá ser excluído, por meio de decisão deliberada pela maioria do capital social e mediante alteração de contrato social, desde que, por força do </w:t>
+      </w:r>
+      <w:proofErr w:type="spellStart"/>
+      <w:r>
+        <w:t>art</w:t>
+      </w:r>
+      <w:proofErr w:type="spellEnd"/>
+      <w:r>
+        <w:t>.</w:t>
+      </w:r>
+      <w:r>
+        <w:t xml:space="preserve"> 4º. do Provimento nº 112/2006 do Conselho Federal da OAB, seja instruído com a prova de comunicação feita pessoalmente ao interessado, ou, na sua impossibilidade, por declaração certificada por oficial de </w:t>
+      </w:r>
+      <w:proofErr w:type="gramStart"/>
+      <w:r>
+        <w:t>registro</w:t>
+      </w:r>
+      <w:proofErr w:type="gramEnd"/>
+      <w:r>
+        <w:t xml:space="preserve"> de título e </w:t>
       </w:r>
       <w:r>
         <w:rPr>
@@ -4041,9 +4244,14 @@
       <w:r>
         <w:t>Costa &amp; Rodrigues Advogados</w:t>
       </w:r>
-      <w:r>
-        <w:t/>
-      </w:r>
+      <w:proofErr w:type="spellStart"/>
+      <w:r>
+        <w:t/>
+      </w:r>
+      <w:r>
+        <w:t/>
+      </w:r>
+      <w:proofErr w:type="spellEnd"/>
       <w:r>
         <w:t/>
       </w:r>
@@ -4464,12 +4672,33 @@
       <w:r>
         <w:t xml:space="preserve">Fica eleito, para dirimir eventuais dúvidas e resolver os conflitos oriundos deste contrato, o foro da Comarca de  Ponta Grossa, Estado do PR, com renúncia a qualquer outro, por mais privilegiado que seja</w:t>
       </w:r>
+      <w:proofErr w:type="gramStart"/>
       <w:r>
         <w:t xml:space="preserve"/>
       </w:r>
       <w:r>
         <w:t xml:space="preserve"/>
       </w:r>
+      <w:proofErr w:type="spellStart"/>
+      <w:proofErr w:type="gramEnd"/>
+      <w:r>
+        <w:t/>
+      </w:r>
+      <w:proofErr w:type="spellEnd"/>
+      <w:r>
+        <w:t/>
+      </w:r>
+      <w:r>
+        <w:t xml:space="preserve"/>
+      </w:r>
+      <w:r>
+        <w:t/>
+      </w:r>
+      <w:proofErr w:type="spellStart"/>
+      <w:r>
+        <w:t/>
+      </w:r>
+      <w:proofErr w:type="spellEnd"/>
       <w:r>
         <w:t/>
       </w:r>
@@ -4785,6 +5014,14 @@
       <w:r>
         <w:t>Ponta Grossa - PR, _date_</w:t>
       </w:r>
+      <w:proofErr w:type="spellStart"/>
+      <w:r>
+        <w:t/>
+      </w:r>
+      <w:proofErr w:type="spellEnd"/>
+      <w:r>
+        <w:t/>
+      </w:r>
       <w:r>
         <w:rPr>
           <w:spacing w:val="1"/>
@@ -4800,6 +5037,14 @@
         </w:rPr>
         <w:t xml:space="preserve"/>
       </w:r>
+      <w:r>
+        <w:t/>
+      </w:r>
+      <w:proofErr w:type="spellStart"/>
+      <w:r>
+        <w:t/>
+      </w:r>
+      <w:proofErr w:type="spellEnd"/>
       <w:r>
         <w:t/>
       </w:r>
@@ -6403,6 +6648,10 @@
 </file>
 
 <file path=customXml/item1.xml><?xml version="1.0" encoding="utf-8"?>
+<b:Sources xmlns:b="http://schemas.openxmlformats.org/officeDocument/2006/bibliography" xmlns="http://schemas.openxmlformats.org/officeDocument/2006/bibliography" SelectedStyle="/APASixthEditionOfficeOnline.xsl" StyleName="APA" Version="6"/>
+</file>
+
+<file path=customXml/item2.xml><?xml version="1.0" encoding="utf-8"?>
 <s:customData xmlns="http://www.wps.cn/officeDocument/2013/wpsCustomData" xmlns:s="http://www.wps.cn/officeDocument/2013/wpsCustomData">
   <customSectProps>
     <customSectPr/>
@@ -6416,22 +6665,18 @@
 </s:customData>
 </file>
 
-<file path=customXml/item2.xml><?xml version="1.0" encoding="utf-8"?>
-<b:Sources xmlns:b="http://schemas.openxmlformats.org/officeDocument/2006/bibliography" xmlns="http://schemas.openxmlformats.org/officeDocument/2006/bibliography" SelectedStyle="/APASixthEditionOfficeOnline.xsl" StyleName="APA" Version="6"/>
+<file path=customXml/itemProps1.xml><?xml version="1.0" encoding="utf-8"?>
+<ds:datastoreItem xmlns:ds="http://schemas.openxmlformats.org/officeDocument/2006/customXml" ds:itemID="{55E367B0-E252-9F41-B23C-89BB16EBBE81}">
+  <ds:schemaRefs>
+    <ds:schemaRef ds:uri="http://schemas.openxmlformats.org/officeDocument/2006/bibliography"/>
+  </ds:schemaRefs>
+</ds:datastoreItem>
 </file>
 
-<file path=customXml/itemProps1.xml><?xml version="1.0" encoding="utf-8"?>
+<file path=customXml/itemProps2.xml><?xml version="1.0" encoding="utf-8"?>
 <ds:datastoreItem xmlns:ds="http://schemas.openxmlformats.org/officeDocument/2006/customXml" ds:itemID="{B1977F7D-205B-4081-913C-38D41E755F92}">
   <ds:schemaRefs>
     <ds:schemaRef ds:uri="http://www.wps.cn/officeDocument/2013/wpsCustomData"/>
   </ds:schemaRefs>
 </ds:datastoreItem>
-</file>
-
-<file path=customXml/itemProps2.xml><?xml version="1.0" encoding="utf-8"?>
-<ds:datastoreItem xmlns:ds="http://schemas.openxmlformats.org/officeDocument/2006/customXml" ds:itemID="{55E367B0-E252-9F41-B23C-89BB16EBBE81}">
-  <ds:schemaRefs>
-    <ds:schemaRef ds:uri="http://schemas.openxmlformats.org/officeDocument/2006/bibliography"/>
-  </ds:schemaRefs>
-</ds:datastoreItem>
 </file>
</xml_diff>

<commit_message>
feat: add modular table row insertion and DRY gender determination
- fix ArgumentError in NumberValidator by using sprintf instead of format
- create GenderDeterminable concern to DRY gender logic across formatters
- implement TableInsertable concern for dynamic table row insertion
- add debug logging to track table insertion process
- integrate table row insertion in SocialContractServiceSociety
- handle ActiveRecord collections in table insertion logic

🤖 Generated with [Claude Code](https://claude.ai/code)

Co-Authored-By: Claude <noreply@anthropic.com>
</commit_message>
<xml_diff>
--- a/api/app/services/docx_services/output/cs-costa-rodrigues-advogados.docx
+++ b/api/app/services/docx_services/output/cs-costa-rodrigues-advogados.docx
@@ -1673,6 +1673,187 @@
                 <w:sz w:val="19"/>
               </w:rPr>
               <w:t>%</w:t>
+            </w:r>
+          </w:p>
+        </w:tc>
+      </w:tr>
+      <w:tr>
+        <w:trPr>
+          <w:trHeight w:val="297"/>
+        </w:trPr>
+        <w:tc>
+          <w:tcPr>
+            <w:tcW w:w="3992" w:type="dxa"/>
+          </w:tcPr>
+          <w:p>
+            <w:pPr>
+              <w:pStyle w:val="TableParagraph"/>
+              <w:ind w:left="52"/>
+              <w:rPr>
+                <w:sz w:val="19"/>
+              </w:rPr>
+            </w:pPr>
+            <w:r>
+              <w:rPr>
+                <w:sz w:val="19"/>
+              </w:rPr>
+              <w:t>_</w:t>
+            </w:r>
+            <w:proofErr w:type="spellStart"/>
+            <w:r>
+              <w:rPr>
+                <w:sz w:val="19"/>
+              </w:rPr>
+              <w:t>partner</w:t>
+            </w:r>
+            <w:r>
+              <w:rPr>
+                <w:sz w:val="19"/>
+              </w:rPr>
+              <w:t>_full_name</w:t>
+            </w:r>
+            <w:proofErr w:type="spellEnd"/>
+            <w:r>
+              <w:rPr>
+                <w:sz w:val="19"/>
+              </w:rPr>
+              <w:t>_</w:t>
+            </w:r>
+          </w:p>
+        </w:tc>
+        <w:tc>
+          <w:tcPr>
+            <w:tcW w:w="2741" w:type="dxa"/>
+          </w:tcPr>
+          <w:p>
+            <w:pPr>
+              <w:pStyle w:val="TableParagraph"/>
+              <w:ind w:right="42"/>
+              <w:jc w:val="right"/>
+              <w:rPr>
+                <w:sz w:val="19"/>
+              </w:rPr>
+            </w:pPr>
+            <w:r>
+              <w:rPr>
+                <w:sz w:val="19"/>
+              </w:rPr>
+              <w:t>_</w:t>
+            </w:r>
+            <w:proofErr w:type="spellStart"/>
+            <w:r>
+              <w:rPr>
+                <w:sz w:val="19"/>
+              </w:rPr>
+              <w:t>par</w:t>
+            </w:r>
+            <w:r>
+              <w:rPr>
+                <w:sz w:val="19"/>
+              </w:rPr>
+              <w:t>t</w:t>
+            </w:r>
+            <w:r>
+              <w:rPr>
+                <w:sz w:val="19"/>
+              </w:rPr>
+              <w:t>ner_total_</w:t>
+            </w:r>
+            <w:r>
+              <w:rPr>
+                <w:sz w:val="19"/>
+              </w:rPr>
+              <w:t>quotes</w:t>
+            </w:r>
+            <w:proofErr w:type="spellEnd"/>
+            <w:r>
+              <w:rPr>
+                <w:sz w:val="19"/>
+              </w:rPr>
+              <w:t>_</w:t>
+            </w:r>
+          </w:p>
+        </w:tc>
+        <w:tc>
+          <w:tcPr>
+            <w:tcW w:w="1944" w:type="dxa"/>
+          </w:tcPr>
+          <w:p>
+            <w:pPr>
+              <w:pStyle w:val="TableParagraph"/>
+              <w:ind w:right="34"/>
+              <w:jc w:val="right"/>
+              <w:rPr>
+                <w:sz w:val="19"/>
+              </w:rPr>
+            </w:pPr>
+            <w:r>
+              <w:rPr>
+                <w:sz w:val="19"/>
+              </w:rPr>
+              <w:t xml:space="preserve"> </w:t>
+            </w:r>
+            <w:r>
+              <w:rPr>
+                <w:sz w:val="19"/>
+              </w:rPr>
+              <w:t>_</w:t>
+            </w:r>
+            <w:proofErr w:type="spellStart"/>
+            <w:r>
+              <w:rPr>
+                <w:sz w:val="19"/>
+              </w:rPr>
+              <w:t>partner_</w:t>
+            </w:r>
+            <w:r>
+              <w:rPr>
+                <w:sz w:val="19"/>
+              </w:rPr>
+              <w:t>sum</w:t>
+            </w:r>
+            <w:proofErr w:type="spellEnd"/>
+            <w:r>
+              <w:rPr>
+                <w:sz w:val="19"/>
+              </w:rPr>
+              <w:t>_</w:t>
+            </w:r>
+          </w:p>
+        </w:tc>
+        <w:tc>
+          <w:tcPr>
+            <w:tcW w:w="1164" w:type="dxa"/>
+          </w:tcPr>
+          <w:p>
+            <w:pPr>
+              <w:pStyle w:val="TableParagraph"/>
+              <w:ind w:right="36"/>
+              <w:jc w:val="right"/>
+              <w:rPr>
+                <w:sz w:val="19"/>
+              </w:rPr>
+            </w:pPr>
+            <w:r>
+              <w:rPr>
+                <w:spacing w:val="-2"/>
+                <w:sz w:val="19"/>
+              </w:rPr>
+              <w:t>_</w:t>
+            </w:r>
+            <w:r>
+              <w:rPr>
+                <w:spacing w:val="-2"/>
+                <w:sz w:val="19"/>
+              </w:rPr>
+              <w:t>%</w:t>
+            </w:r>
+            <w:r>
+              <w:rPr>
+                <w:spacing w:val="-2"/>
+                <w:sz w:val="19"/>
+              </w:rPr>
+              <w:t>_</w:t>
             </w:r>
           </w:p>
         </w:tc>

</xml_diff>

<commit_message>
feat: implement dynamic table row insertion with placeholder incrementation
- Add generic table row insertion capability for multiple partners
- Implement placeholder incrementation logic (_1_ -> _2_, etc.)
- Temporarily disable text substitution for debugging purposes
- Create TableInserter class for handling dynamic row insertion
- Support multiple placeholders per row in table cells

🤖 Generated with [Claude Code](https://claude.ai/code)

Co-Authored-By: Claude <noreply@anthropic.com>
</commit_message>
<xml_diff>
--- a/api/app/services/docx_services/output/cs-costa-rodrigues-advogados.docx
+++ b/api/app/services/docx_services/output/cs-costa-rodrigues-advogados.docx
@@ -1699,7 +1699,6 @@
               </w:rPr>
               <w:t>_</w:t>
             </w:r>
-            <w:proofErr w:type="spellStart"/>
             <w:r>
               <w:rPr>
                 <w:sz w:val="19"/>
@@ -1712,7 +1711,12 @@
               </w:rPr>
               <w:t>_full_name</w:t>
             </w:r>
-            <w:proofErr w:type="spellEnd"/>
+            <w:r>
+              <w:rPr>
+                <w:sz w:val="19"/>
+              </w:rPr>
+              <w:t>_1</w:t>
+            </w:r>
             <w:r>
               <w:rPr>
                 <w:sz w:val="19"/>
@@ -1740,7 +1744,6 @@
               </w:rPr>
               <w:t>_</w:t>
             </w:r>
-            <w:proofErr w:type="spellStart"/>
             <w:r>
               <w:rPr>
                 <w:sz w:val="19"/>
@@ -1765,7 +1768,12 @@
               </w:rPr>
               <w:t>quotes</w:t>
             </w:r>
-            <w:proofErr w:type="spellEnd"/>
+            <w:r>
+              <w:rPr>
+                <w:sz w:val="19"/>
+              </w:rPr>
+              <w:t>_1</w:t>
+            </w:r>
             <w:r>
               <w:rPr>
                 <w:sz w:val="19"/>
@@ -1799,7 +1807,6 @@
               </w:rPr>
               <w:t>_</w:t>
             </w:r>
-            <w:proofErr w:type="spellStart"/>
             <w:r>
               <w:rPr>
                 <w:sz w:val="19"/>
@@ -1812,7 +1819,12 @@
               </w:rPr>
               <w:t>sum</w:t>
             </w:r>
-            <w:proofErr w:type="spellEnd"/>
+            <w:r>
+              <w:rPr>
+                <w:sz w:val="19"/>
+              </w:rPr>
+              <w:t>_1</w:t>
+            </w:r>
             <w:r>
               <w:rPr>
                 <w:sz w:val="19"/>
@@ -1847,6 +1859,13 @@
                 <w:sz w:val="19"/>
               </w:rPr>
               <w:t>%</w:t>
+            </w:r>
+            <w:r>
+              <w:rPr>
+                <w:spacing w:val="-2"/>
+                <w:sz w:val="19"/>
+              </w:rPr>
+              <w:t>_1</w:t>
             </w:r>
             <w:r>
               <w:rPr>
@@ -1878,27 +1897,29 @@
               <w:rPr>
                 <w:sz w:val="19"/>
               </w:rPr>
-              <w:t>_</w:t>
-            </w:r>
-            <w:proofErr w:type="spellStart"/>
-            <w:r>
-              <w:rPr>
-                <w:sz w:val="19"/>
-              </w:rPr>
-              <w:t>partner</w:t>
-            </w:r>
-            <w:r>
-              <w:rPr>
-                <w:sz w:val="19"/>
-              </w:rPr>
-              <w:t>_full_name</w:t>
-            </w:r>
-            <w:proofErr w:type="spellEnd"/>
-            <w:r>
-              <w:rPr>
-                <w:sz w:val="19"/>
-              </w:rPr>
-              <w:t>_</w:t>
+            </w:r>
+            <w:r>
+              <w:rPr>
+                <w:sz w:val="19"/>
+              </w:rPr>
+            </w:r>
+            <w:r>
+              <w:rPr>
+                <w:sz w:val="19"/>
+              </w:rPr>
+            </w:r>
+            <w:r>
+              <w:rPr>
+                <w:sz w:val="19"/>
+              </w:rPr>
+            </w:r>
+            <w:r>
+              <w:rPr>
+                <w:sz w:val="19"/>
+              </w:rPr>
+            </w:r>
+            <w:r>
+              <w:t>_partner_full_name_2_</w:t>
             </w:r>
           </w:p>
         </w:tc>
@@ -1919,39 +1940,39 @@
               <w:rPr>
                 <w:sz w:val="19"/>
               </w:rPr>
-              <w:t>_</w:t>
-            </w:r>
-            <w:proofErr w:type="spellStart"/>
-            <w:r>
-              <w:rPr>
-                <w:sz w:val="19"/>
-              </w:rPr>
-              <w:t>par</w:t>
-            </w:r>
-            <w:r>
-              <w:rPr>
-                <w:sz w:val="19"/>
-              </w:rPr>
-              <w:t>t</w:t>
-            </w:r>
-            <w:r>
-              <w:rPr>
-                <w:sz w:val="19"/>
-              </w:rPr>
-              <w:t>ner_total_</w:t>
-            </w:r>
-            <w:r>
-              <w:rPr>
-                <w:sz w:val="19"/>
-              </w:rPr>
-              <w:t>quotes</w:t>
-            </w:r>
-            <w:proofErr w:type="spellEnd"/>
-            <w:r>
-              <w:rPr>
-                <w:sz w:val="19"/>
-              </w:rPr>
-              <w:t>_</w:t>
+            </w:r>
+            <w:r>
+              <w:rPr>
+                <w:sz w:val="19"/>
+              </w:rPr>
+            </w:r>
+            <w:r>
+              <w:rPr>
+                <w:sz w:val="19"/>
+              </w:rPr>
+            </w:r>
+            <w:r>
+              <w:rPr>
+                <w:sz w:val="19"/>
+              </w:rPr>
+            </w:r>
+            <w:r>
+              <w:rPr>
+                <w:sz w:val="19"/>
+              </w:rPr>
+            </w:r>
+            <w:r>
+              <w:rPr>
+                <w:sz w:val="19"/>
+              </w:rPr>
+            </w:r>
+            <w:r>
+              <w:rPr>
+                <w:sz w:val="19"/>
+              </w:rPr>
+            </w:r>
+            <w:r>
+              <w:t>_partner_total_quotes_2_</w:t>
             </w:r>
           </w:p>
         </w:tc>
@@ -1972,33 +1993,34 @@
               <w:rPr>
                 <w:sz w:val="19"/>
               </w:rPr>
-              <w:t xml:space="preserve"> </w:t>
-            </w:r>
-            <w:r>
-              <w:rPr>
-                <w:sz w:val="19"/>
-              </w:rPr>
-              <w:t>_</w:t>
-            </w:r>
-            <w:proofErr w:type="spellStart"/>
-            <w:r>
-              <w:rPr>
-                <w:sz w:val="19"/>
-              </w:rPr>
-              <w:t>partner_</w:t>
-            </w:r>
-            <w:r>
-              <w:rPr>
-                <w:sz w:val="19"/>
-              </w:rPr>
-              <w:t>sum</w:t>
-            </w:r>
-            <w:proofErr w:type="spellEnd"/>
-            <w:r>
-              <w:rPr>
-                <w:sz w:val="19"/>
-              </w:rPr>
-              <w:t>_</w:t>
+            </w:r>
+            <w:r>
+              <w:rPr>
+                <w:sz w:val="19"/>
+              </w:rPr>
+            </w:r>
+            <w:r>
+              <w:rPr>
+                <w:sz w:val="19"/>
+              </w:rPr>
+            </w:r>
+            <w:r>
+              <w:rPr>
+                <w:sz w:val="19"/>
+              </w:rPr>
+            </w:r>
+            <w:r>
+              <w:rPr>
+                <w:sz w:val="19"/>
+              </w:rPr>
+            </w:r>
+            <w:r>
+              <w:rPr>
+                <w:sz w:val="19"/>
+              </w:rPr>
+            </w:r>
+            <w:r>
+              <w:t>_partner_sum_2_</w:t>
             </w:r>
           </w:p>
         </w:tc>
@@ -2020,21 +2042,27 @@
                 <w:spacing w:val="-2"/>
                 <w:sz w:val="19"/>
               </w:rPr>
-              <w:t>_</w:t>
             </w:r>
             <w:r>
               <w:rPr>
                 <w:spacing w:val="-2"/>
                 <w:sz w:val="19"/>
               </w:rPr>
-              <w:t>%</w:t>
             </w:r>
             <w:r>
               <w:rPr>
                 <w:spacing w:val="-2"/>
                 <w:sz w:val="19"/>
               </w:rPr>
-              <w:t>_</w:t>
+            </w:r>
+            <w:r>
+              <w:rPr>
+                <w:spacing w:val="-2"/>
+                <w:sz w:val="19"/>
+              </w:rPr>
+            </w:r>
+            <w:r>
+              <w:t>_%_2_</w:t>
             </w:r>
           </w:p>
         </w:tc>
@@ -6829,10 +6857,6 @@
 </file>
 
 <file path=customXml/item1.xml><?xml version="1.0" encoding="utf-8"?>
-<b:Sources xmlns:b="http://schemas.openxmlformats.org/officeDocument/2006/bibliography" xmlns="http://schemas.openxmlformats.org/officeDocument/2006/bibliography" SelectedStyle="/APASixthEditionOfficeOnline.xsl" StyleName="APA" Version="6"/>
-</file>
-
-<file path=customXml/item2.xml><?xml version="1.0" encoding="utf-8"?>
 <s:customData xmlns="http://www.wps.cn/officeDocument/2013/wpsCustomData" xmlns:s="http://www.wps.cn/officeDocument/2013/wpsCustomData">
   <customSectProps>
     <customSectPr/>
@@ -6846,18 +6870,22 @@
 </s:customData>
 </file>
 
+<file path=customXml/item2.xml><?xml version="1.0" encoding="utf-8"?>
+<b:Sources xmlns:b="http://schemas.openxmlformats.org/officeDocument/2006/bibliography" xmlns="http://schemas.openxmlformats.org/officeDocument/2006/bibliography" SelectedStyle="/APASixthEditionOfficeOnline.xsl" StyleName="APA" Version="6"/>
+</file>
+
 <file path=customXml/itemProps1.xml><?xml version="1.0" encoding="utf-8"?>
+<ds:datastoreItem xmlns:ds="http://schemas.openxmlformats.org/officeDocument/2006/customXml" ds:itemID="{B1977F7D-205B-4081-913C-38D41E755F92}">
+  <ds:schemaRefs>
+    <ds:schemaRef ds:uri="http://www.wps.cn/officeDocument/2013/wpsCustomData"/>
+  </ds:schemaRefs>
+</ds:datastoreItem>
+</file>
+
+<file path=customXml/itemProps2.xml><?xml version="1.0" encoding="utf-8"?>
 <ds:datastoreItem xmlns:ds="http://schemas.openxmlformats.org/officeDocument/2006/customXml" ds:itemID="{55E367B0-E252-9F41-B23C-89BB16EBBE81}">
   <ds:schemaRefs>
     <ds:schemaRef ds:uri="http://schemas.openxmlformats.org/officeDocument/2006/bibliography"/>
   </ds:schemaRefs>
 </ds:datastoreItem>
-</file>
-
-<file path=customXml/itemProps2.xml><?xml version="1.0" encoding="utf-8"?>
-<ds:datastoreItem xmlns:ds="http://schemas.openxmlformats.org/officeDocument/2006/customXml" ds:itemID="{B1977F7D-205B-4081-913C-38D41E755F92}">
-  <ds:schemaRefs>
-    <ds:schemaRef ds:uri="http://www.wps.cn/officeDocument/2013/wpsCustomData"/>
-  </ds:schemaRefs>
-</ds:datastoreItem>
 </file>
</xml_diff>

<commit_message>
feat: complete dynamic signature table generation for multiple partners
- Implement signature table row insertion for 3+ partners
- Add proper placeholder substitution using substitute_across_runs_with_block_regex
- Handle 2-column layout with odd/even partner distribution
- Add general table placeholder substitution for _total_quotes_
- Integrate partners_info data for accurate partnership percentages
- Support dynamic row creation based on partner count

🤖 Generated with [Claude Code](https://claude.ai/code)

Co-Authored-By: Claude <noreply@anthropic.com>
</commit_message>
<xml_diff>
--- a/api/app/services/docx_services/output/cs-costa-rodrigues-advogados.docx
+++ b/api/app/services/docx_services/output/cs-costa-rodrigues-advogados.docx
@@ -240,7 +240,7 @@
           <w:rFonts w:ascii="Arial" w:hAnsi="Arial"/>
           <w:bCs/>
         </w:rPr>
-        <w:t>RICARDO COSTA, brasileiro, casado, advogado, inscrito no CPF sob o nº 888.999.000-11, RG nº 888999000, inscrito na OAB sob o nº OAB/PR 11.0033, com endereço profissional à Rua Santana, nº 777, Centro, Ponta Grossa - PR, CEP 84010-000; AMANDA RODRIGUES, brasileira, divorciada, advogada, inscrita no CPF sob o nº 111.000.222-33, RG nº 111000222, inscrita na OAB sob o nº OAB/PR 11.0034, com endereço profissional à Avenida Vicente Machado, nº 1200, Cobertura, Centro, Ponta Grossa - PR, CEP 84020-000 em conjunto denominados “sócios”, resolvem, por este instrumento e na melhor forma de direito, constituir uma sociedade de advogados, doravante denominada de “Sociedade”, tipo especial de sociedade simples, regulamentada pelas disposições do Código Civil brasileiro, pelo contido na Lei 8.906/94, Regulamento Geral do Estatuto da Advocacia e da OAB, Provimento n. 112/2006 do Conselho Federal da OAB e pelas cláusulas e condições a seguir:</w:t>
+        <w:t>RICARDO COSTA, brasileiro, casado, advogado, inscrito no CPF sob o nº 888.999.000-11, RG nº 888999000, inscrito na OAB sob o nº OAB/PR 11.0033, com endereço profissional à Rua Santana, nº 777, Centro, Ponta Grossa - PR, CEP 84010-000; AMANDA RODRIGUES, brasileira, divorciada, advogada, inscrita no CPF sob o nº 111.000.222-33, RG nº 111000222, inscrita na OAB sob o nº OAB/PR 11.0034, com endereço profissional à Avenida Vicente Machado, nº 1200, Cobertura, Centro, Ponta Grossa - PR, CEP 84020-000; CARLOS RODRIGUES SILVA, brasileiro, casado, advogado, inscrito no CPF sob o nº 345.678.901-23, RG nº 23.456.789-0, inscrito na OAB sob o nº SP333333 em conjunto denominados “sócios”, resolvem, por este instrumento e na melhor forma de direito, constituir uma sociedade de advogados, doravante denominada de “Sociedade”, tipo especial de sociedade simples, regulamentada pelas disposições do Código Civil brasileiro, pelo contido na Lei 8.906/94, Regulamento Geral do Estatuto da Advocacia e da OAB, Provimento n. 112/2006 do Conselho Federal da OAB e pelas cláusulas e condições a seguir:</w:t>
       </w:r>
       <w:proofErr w:type="spellStart"/>
       <w:r>
@@ -1364,7 +1364,7 @@
         <w:rPr>
           <w:sz w:val="19"/>
         </w:rPr>
-        <w:t>O sócio RICARDO COSTA, subscreve e integraliza neste ato 13,75 (treze vírgula setenta e cinco) quotas no valor de R$ 7,00 (sete reais) cada uma, perfazendo o total de R$ 96,25 (noventa e seis reais e vinte e cinco centavos); A sócia AMANDA RODRIGUES, subscreve e integraliza neste ato 11,25 (onze vírgula vinte e cinco) quotas no valor de R$ 7,00 (sete reais) cada uma, perfazendo o total de R$ 78,75 (setenta e oito reais e setenta e cinco centavos)</w:t>
+        <w:t>O sócio RICARDO COSTA, subscreve e integraliza neste ato 8,34 (oito vírgula trinta e quatro) quotas no valor de R$ 7,00 (sete reais) cada uma, perfazendo o total de R$ 58,35 (cinquenta e oito reais e trinta e cinco centavos); A sócia AMANDA RODRIGUES, subscreve e integraliza neste ato 8,33 (oito vírgula trinta e três) quotas no valor de R$ 7,00 (sete reais) cada uma, perfazendo o total de R$ 58,33 (cinquenta e oito reais e trinta e três centavos); O sócio CARLOS RODRIGUES SILVA, subscreve e integraliza neste ato 8,33 (oito vírgula trinta e três) quotas no valor de R$ 7,00 (sete reais) cada uma, perfazendo o total de R$ 58,33 (cinquenta e oito reais e trinta e três centavos)</w:t>
       </w:r>
       <w:proofErr w:type="spellStart"/>
       <w:r>
@@ -1697,31 +1697,31 @@
               <w:rPr>
                 <w:sz w:val="19"/>
               </w:rPr>
-              <w:t>_</w:t>
-            </w:r>
-            <w:r>
-              <w:rPr>
-                <w:sz w:val="19"/>
-              </w:rPr>
-              <w:t>partner</w:t>
-            </w:r>
-            <w:r>
-              <w:rPr>
-                <w:sz w:val="19"/>
-              </w:rPr>
-              <w:t>_full_name</w:t>
-            </w:r>
-            <w:r>
-              <w:rPr>
-                <w:sz w:val="19"/>
-              </w:rPr>
-              <w:t>_1</w:t>
-            </w:r>
-            <w:r>
-              <w:rPr>
-                <w:sz w:val="19"/>
-              </w:rPr>
-              <w:t>_</w:t>
+              <w:t>Ricardo Costa</w:t>
+            </w:r>
+            <w:r>
+              <w:rPr>
+                <w:sz w:val="19"/>
+              </w:rPr>
+              <w:t/>
+            </w:r>
+            <w:r>
+              <w:rPr>
+                <w:sz w:val="19"/>
+              </w:rPr>
+              <w:t/>
+            </w:r>
+            <w:r>
+              <w:rPr>
+                <w:sz w:val="19"/>
+              </w:rPr>
+              <w:t/>
+            </w:r>
+            <w:r>
+              <w:rPr>
+                <w:sz w:val="19"/>
+              </w:rPr>
+              <w:t/>
             </w:r>
           </w:p>
         </w:tc>
@@ -1742,43 +1742,43 @@
               <w:rPr>
                 <w:sz w:val="19"/>
               </w:rPr>
-              <w:t>_</w:t>
-            </w:r>
-            <w:r>
-              <w:rPr>
-                <w:sz w:val="19"/>
-              </w:rPr>
-              <w:t>par</w:t>
-            </w:r>
-            <w:r>
-              <w:rPr>
-                <w:sz w:val="19"/>
-              </w:rPr>
-              <w:t>t</w:t>
-            </w:r>
-            <w:r>
-              <w:rPr>
-                <w:sz w:val="19"/>
-              </w:rPr>
-              <w:t>ner_total_</w:t>
-            </w:r>
-            <w:r>
-              <w:rPr>
-                <w:sz w:val="19"/>
-              </w:rPr>
-              <w:t>quotes</w:t>
-            </w:r>
-            <w:r>
-              <w:rPr>
-                <w:sz w:val="19"/>
-              </w:rPr>
-              <w:t>_1</w:t>
-            </w:r>
-            <w:r>
-              <w:rPr>
-                <w:sz w:val="19"/>
-              </w:rPr>
-              <w:t>_</w:t>
+              <w:t>8,34</w:t>
+            </w:r>
+            <w:r>
+              <w:rPr>
+                <w:sz w:val="19"/>
+              </w:rPr>
+              <w:t/>
+            </w:r>
+            <w:r>
+              <w:rPr>
+                <w:sz w:val="19"/>
+              </w:rPr>
+              <w:t/>
+            </w:r>
+            <w:r>
+              <w:rPr>
+                <w:sz w:val="19"/>
+              </w:rPr>
+              <w:t/>
+            </w:r>
+            <w:r>
+              <w:rPr>
+                <w:sz w:val="19"/>
+              </w:rPr>
+              <w:t/>
+            </w:r>
+            <w:r>
+              <w:rPr>
+                <w:sz w:val="19"/>
+              </w:rPr>
+              <w:t/>
+            </w:r>
+            <w:r>
+              <w:rPr>
+                <w:sz w:val="19"/>
+              </w:rPr>
+              <w:t/>
             </w:r>
           </w:p>
         </w:tc>
@@ -1799,37 +1799,37 @@
               <w:rPr>
                 <w:sz w:val="19"/>
               </w:rPr>
-              <w:t xml:space="preserve"> </w:t>
-            </w:r>
-            <w:r>
-              <w:rPr>
-                <w:sz w:val="19"/>
-              </w:rPr>
-              <w:t>_</w:t>
-            </w:r>
-            <w:r>
-              <w:rPr>
-                <w:sz w:val="19"/>
-              </w:rPr>
-              <w:t>partner_</w:t>
-            </w:r>
-            <w:r>
-              <w:rPr>
-                <w:sz w:val="19"/>
-              </w:rPr>
-              <w:t>sum</w:t>
-            </w:r>
-            <w:r>
-              <w:rPr>
-                <w:sz w:val="19"/>
-              </w:rPr>
-              <w:t>_1</w:t>
-            </w:r>
-            <w:r>
-              <w:rPr>
-                <w:sz w:val="19"/>
-              </w:rPr>
-              <w:t>_</w:t>
+              <w:t xml:space="preserve"> R$ 58,35</w:t>
+            </w:r>
+            <w:r>
+              <w:rPr>
+                <w:sz w:val="19"/>
+              </w:rPr>
+              <w:t/>
+            </w:r>
+            <w:r>
+              <w:rPr>
+                <w:sz w:val="19"/>
+              </w:rPr>
+              <w:t/>
+            </w:r>
+            <w:r>
+              <w:rPr>
+                <w:sz w:val="19"/>
+              </w:rPr>
+              <w:t/>
+            </w:r>
+            <w:r>
+              <w:rPr>
+                <w:sz w:val="19"/>
+              </w:rPr>
+              <w:t/>
+            </w:r>
+            <w:r>
+              <w:rPr>
+                <w:sz w:val="19"/>
+              </w:rPr>
+              <w:t/>
             </w:r>
           </w:p>
         </w:tc>
@@ -1851,28 +1851,28 @@
                 <w:spacing w:val="-2"/>
                 <w:sz w:val="19"/>
               </w:rPr>
-              <w:t>_</w:t>
+              <w:t>33%</w:t>
             </w:r>
             <w:r>
               <w:rPr>
                 <w:spacing w:val="-2"/>
                 <w:sz w:val="19"/>
               </w:rPr>
-              <w:t>%</w:t>
+              <w:t/>
             </w:r>
             <w:r>
               <w:rPr>
                 <w:spacing w:val="-2"/>
                 <w:sz w:val="19"/>
               </w:rPr>
-              <w:t>_1</w:t>
+              <w:t/>
             </w:r>
             <w:r>
               <w:rPr>
                 <w:spacing w:val="-2"/>
                 <w:sz w:val="19"/>
               </w:rPr>
-              <w:t>_</w:t>
+              <w:t/>
             </w:r>
           </w:p>
         </w:tc>
@@ -1919,7 +1919,7 @@
               </w:rPr>
             </w:r>
             <w:r>
-              <w:t>_partner_full_name_2_</w:t>
+              <w:t>Amanda Rodrigues</w:t>
             </w:r>
           </w:p>
         </w:tc>
@@ -1972,7 +1972,7 @@
               </w:rPr>
             </w:r>
             <w:r>
-              <w:t>_partner_total_quotes_2_</w:t>
+              <w:t>8,33</w:t>
             </w:r>
           </w:p>
         </w:tc>
@@ -2020,7 +2020,7 @@
               </w:rPr>
             </w:r>
             <w:r>
-              <w:t>_partner_sum_2_</w:t>
+              <w:t>R$ 58,33</w:t>
             </w:r>
           </w:p>
         </w:tc>
@@ -2062,7 +2062,7 @@
               </w:rPr>
             </w:r>
             <w:r>
-              <w:t>_%_2_</w:t>
+              <w:t>33%</w:t>
             </w:r>
           </w:p>
         </w:tc>
@@ -2085,6 +2085,196 @@
             </w:pPr>
             <w:r>
               <w:rPr>
+                <w:sz w:val="19"/>
+              </w:rPr>
+            </w:r>
+            <w:r>
+              <w:rPr>
+                <w:sz w:val="19"/>
+              </w:rPr>
+            </w:r>
+            <w:r>
+              <w:rPr>
+                <w:sz w:val="19"/>
+              </w:rPr>
+            </w:r>
+            <w:r>
+              <w:rPr>
+                <w:sz w:val="19"/>
+              </w:rPr>
+            </w:r>
+            <w:r>
+              <w:rPr>
+                <w:sz w:val="19"/>
+              </w:rPr>
+            </w:r>
+            <w:r>
+              <w:t>Carlos Rodrigues Silva</w:t>
+            </w:r>
+          </w:p>
+        </w:tc>
+        <w:tc>
+          <w:tcPr>
+            <w:tcW w:w="2741" w:type="dxa"/>
+          </w:tcPr>
+          <w:p>
+            <w:pPr>
+              <w:pStyle w:val="TableParagraph"/>
+              <w:ind w:right="42"/>
+              <w:jc w:val="right"/>
+              <w:rPr>
+                <w:sz w:val="19"/>
+              </w:rPr>
+            </w:pPr>
+            <w:r>
+              <w:rPr>
+                <w:sz w:val="19"/>
+              </w:rPr>
+            </w:r>
+            <w:r>
+              <w:rPr>
+                <w:sz w:val="19"/>
+              </w:rPr>
+            </w:r>
+            <w:r>
+              <w:rPr>
+                <w:sz w:val="19"/>
+              </w:rPr>
+            </w:r>
+            <w:r>
+              <w:rPr>
+                <w:sz w:val="19"/>
+              </w:rPr>
+            </w:r>
+            <w:r>
+              <w:rPr>
+                <w:sz w:val="19"/>
+              </w:rPr>
+            </w:r>
+            <w:r>
+              <w:rPr>
+                <w:sz w:val="19"/>
+              </w:rPr>
+            </w:r>
+            <w:r>
+              <w:rPr>
+                <w:sz w:val="19"/>
+              </w:rPr>
+            </w:r>
+            <w:r>
+              <w:t>8,33</w:t>
+            </w:r>
+          </w:p>
+        </w:tc>
+        <w:tc>
+          <w:tcPr>
+            <w:tcW w:w="1944" w:type="dxa"/>
+          </w:tcPr>
+          <w:p>
+            <w:pPr>
+              <w:pStyle w:val="TableParagraph"/>
+              <w:ind w:right="34"/>
+              <w:jc w:val="right"/>
+              <w:rPr>
+                <w:sz w:val="19"/>
+              </w:rPr>
+            </w:pPr>
+            <w:r>
+              <w:rPr>
+                <w:sz w:val="19"/>
+              </w:rPr>
+            </w:r>
+            <w:r>
+              <w:rPr>
+                <w:sz w:val="19"/>
+              </w:rPr>
+            </w:r>
+            <w:r>
+              <w:rPr>
+                <w:sz w:val="19"/>
+              </w:rPr>
+            </w:r>
+            <w:r>
+              <w:rPr>
+                <w:sz w:val="19"/>
+              </w:rPr>
+            </w:r>
+            <w:r>
+              <w:rPr>
+                <w:sz w:val="19"/>
+              </w:rPr>
+            </w:r>
+            <w:r>
+              <w:rPr>
+                <w:sz w:val="19"/>
+              </w:rPr>
+            </w:r>
+            <w:r>
+              <w:t>R$ 58,33</w:t>
+            </w:r>
+          </w:p>
+        </w:tc>
+        <w:tc>
+          <w:tcPr>
+            <w:tcW w:w="1164" w:type="dxa"/>
+          </w:tcPr>
+          <w:p>
+            <w:pPr>
+              <w:pStyle w:val="TableParagraph"/>
+              <w:ind w:right="36"/>
+              <w:jc w:val="right"/>
+              <w:rPr>
+                <w:sz w:val="19"/>
+              </w:rPr>
+            </w:pPr>
+            <w:r>
+              <w:rPr>
+                <w:spacing w:val="-2"/>
+                <w:sz w:val="19"/>
+              </w:rPr>
+            </w:r>
+            <w:r>
+              <w:rPr>
+                <w:spacing w:val="-2"/>
+                <w:sz w:val="19"/>
+              </w:rPr>
+            </w:r>
+            <w:r>
+              <w:rPr>
+                <w:spacing w:val="-2"/>
+                <w:sz w:val="19"/>
+              </w:rPr>
+            </w:r>
+            <w:r>
+              <w:rPr>
+                <w:spacing w:val="-2"/>
+                <w:sz w:val="19"/>
+              </w:rPr>
+            </w:r>
+            <w:r>
+              <w:t>33%</w:t>
+            </w:r>
+          </w:p>
+        </w:tc>
+      </w:tr>
+      <w:tr>
+        <w:trPr>
+          <w:trHeight w:val="297"/>
+        </w:trPr>
+        <w:tc>
+          <w:tcPr>
+            <w:tcW w:w="3992" w:type="dxa"/>
+          </w:tcPr>
+          <w:p>
+            <w:pPr>
+              <w:pStyle w:val="TableParagraph"/>
+              <w:ind w:left="52"/>
+              <w:rPr>
+                <w:sz w:val="19"/>
+              </w:rPr>
+            </w:pPr>
+            <w:r>
+              <w:rPr>
                 <w:spacing w:val="-2"/>
                 <w:sz w:val="19"/>
               </w:rPr>
@@ -2110,7 +2300,7 @@
                 <w:spacing w:val="-2"/>
                 <w:sz w:val="19"/>
               </w:rPr>
-              <w:t>_</w:t>
+              <w:t>25</w:t>
             </w:r>
             <w:proofErr w:type="spellStart"/>
             <w:r>
@@ -2118,7 +2308,7 @@
                 <w:spacing w:val="-2"/>
                 <w:sz w:val="19"/>
               </w:rPr>
-              <w:t>total_quotes</w:t>
+              <w:t/>
             </w:r>
             <w:proofErr w:type="spellEnd"/>
             <w:r>
@@ -2126,7 +2316,7 @@
                 <w:spacing w:val="-2"/>
                 <w:sz w:val="19"/>
               </w:rPr>
-              <w:t>_</w:t>
+              <w:t/>
             </w:r>
           </w:p>
         </w:tc>
@@ -5346,19 +5536,19 @@
               <w:rPr>
                 <w:sz w:val="20"/>
               </w:rPr>
-              <w:t>_partner</w:t>
+              <w:t>Ricardo Costa</w:t>
             </w:r>
             <w:r>
               <w:rPr>
                 <w:sz w:val="20"/>
               </w:rPr>
-              <w:t>_1_full_name</w:t>
+              <w:t/>
             </w:r>
             <w:r>
               <w:rPr>
                 <w:sz w:val="20"/>
               </w:rPr>
-              <w:t>_</w:t>
+              <w:t/>
             </w:r>
           </w:p>
           <w:p>
@@ -5374,19 +5564,31 @@
               <w:rPr>
                 <w:sz w:val="20"/>
               </w:rPr>
-              <w:t>_</w:t>
+              <w:t>Sócio</w:t>
             </w:r>
             <w:r>
               <w:rPr>
                 <w:sz w:val="20"/>
               </w:rPr>
-              <w:t>parner_1_</w:t>
+              <w:t/>
             </w:r>
             <w:r>
               <w:rPr>
                 <w:sz w:val="20"/>
               </w:rPr>
-              <w:t>association_</w:t>
+              <w:t/>
+            </w:r>
+            <w:r>
+              <w:rPr>
+                <w:sz w:val="20"/>
+              </w:rPr>
+              <w:t/>
+            </w:r>
+            <w:r>
+              <w:rPr>
+                <w:sz w:val="20"/>
+              </w:rPr>
+              <w:t/>
             </w:r>
           </w:p>
           <w:p>
@@ -5432,7 +5634,7 @@
               <w:rPr>
                 <w:sz w:val="20"/>
               </w:rPr>
-              <w:t>_partner_2_full_name_</w:t>
+              <w:t>Amanda Rodrigues</w:t>
             </w:r>
           </w:p>
           <w:p>
@@ -5448,19 +5650,196 @@
               <w:rPr>
                 <w:sz w:val="20"/>
               </w:rPr>
-              <w:t>_</w:t>
+              <w:t>Sócio</w:t>
             </w:r>
             <w:r>
               <w:rPr>
                 <w:sz w:val="20"/>
               </w:rPr>
-              <w:t>partner_2_</w:t>
+              <w:t/>
             </w:r>
             <w:r>
               <w:rPr>
                 <w:sz w:val="20"/>
               </w:rPr>
-              <w:t>association_</w:t>
+              <w:t/>
+            </w:r>
+          </w:p>
+          <w:p>
+            <w:pPr>
+              <w:pStyle w:val="BodyText"/>
+              <w:spacing w:before="195" w:after="1"/>
+              <w:rPr>
+                <w:sz w:val="20"/>
+              </w:rPr>
+            </w:pPr>
+          </w:p>
+        </w:tc>
+      </w:tr>
+      <w:tr>
+        <w:trPr>
+          <w:jc w:val="center"/>
+        </w:trPr>
+        <w:tc>
+          <w:tcPr>
+            <w:tcW w:w="5662" w:type="dxa"/>
+          </w:tcPr>
+          <w:p>
+            <w:pPr>
+              <w:pStyle w:val="BodyText"/>
+              <w:spacing w:before="195" w:after="1"/>
+              <w:jc w:val="center"/>
+              <w:rPr>
+                <w:sz w:val="20"/>
+              </w:rPr>
+            </w:pPr>
+            <w:r>
+              <w:rPr>
+                <w:sz w:val="20"/>
+              </w:rPr>
+              <w:t>____________________</w:t>
+            </w:r>
+          </w:p>
+          <w:p>
+            <w:pPr>
+              <w:pStyle w:val="BodyText"/>
+              <w:spacing w:before="195" w:after="1"/>
+              <w:jc w:val="center"/>
+              <w:rPr>
+                <w:sz w:val="20"/>
+              </w:rPr>
+            </w:pPr>
+            <w:r>
+              <w:rPr>
+                <w:sz w:val="20"/>
+              </w:rPr>
+              <w:t>Carlos Rodrigues Silva</w:t>
+            </w:r>
+            <w:r>
+              <w:rPr>
+                <w:sz w:val="20"/>
+              </w:rPr>
+              <w:t/>
+            </w:r>
+            <w:r>
+              <w:rPr>
+                <w:sz w:val="20"/>
+              </w:rPr>
+              <w:t/>
+            </w:r>
+          </w:p>
+          <w:p>
+            <w:pPr>
+              <w:pStyle w:val="BodyText"/>
+              <w:spacing w:before="195" w:after="1"/>
+              <w:jc w:val="center"/>
+              <w:rPr>
+                <w:sz w:val="20"/>
+              </w:rPr>
+            </w:pPr>
+            <w:r>
+              <w:rPr>
+                <w:sz w:val="20"/>
+              </w:rPr>
+              <w:t>Sócio</w:t>
+            </w:r>
+            <w:r>
+              <w:rPr>
+                <w:sz w:val="20"/>
+              </w:rPr>
+              <w:t/>
+            </w:r>
+            <w:r>
+              <w:rPr>
+                <w:sz w:val="20"/>
+              </w:rPr>
+              <w:t/>
+            </w:r>
+            <w:r>
+              <w:rPr>
+                <w:sz w:val="20"/>
+              </w:rPr>
+              <w:t/>
+            </w:r>
+            <w:r>
+              <w:rPr>
+                <w:sz w:val="20"/>
+              </w:rPr>
+              <w:t/>
+            </w:r>
+          </w:p>
+          <w:p>
+            <w:pPr>
+              <w:pStyle w:val="BodyText"/>
+              <w:spacing w:before="195" w:after="1"/>
+              <w:rPr>
+                <w:sz w:val="20"/>
+              </w:rPr>
+            </w:pPr>
+          </w:p>
+        </w:tc>
+        <w:tc>
+          <w:tcPr>
+            <w:tcW w:w="5662" w:type="dxa"/>
+          </w:tcPr>
+          <w:p>
+            <w:pPr>
+              <w:pStyle w:val="BodyText"/>
+              <w:spacing w:before="195" w:after="1"/>
+              <w:jc w:val="center"/>
+              <w:rPr>
+                <w:sz w:val="20"/>
+              </w:rPr>
+            </w:pPr>
+            <w:r>
+              <w:rPr>
+                <w:sz w:val="20"/>
+              </w:rPr>
+              <w:t>____________________</w:t>
+            </w:r>
+          </w:p>
+          <w:p>
+            <w:pPr>
+              <w:pStyle w:val="BodyText"/>
+              <w:spacing w:before="195" w:after="1"/>
+              <w:jc w:val="center"/>
+              <w:rPr>
+                <w:sz w:val="20"/>
+              </w:rPr>
+            </w:pPr>
+            <w:r>
+              <w:rPr>
+                <w:sz w:val="20"/>
+              </w:rPr>
+              <w:t/>
+            </w:r>
+          </w:p>
+          <w:p>
+            <w:pPr>
+              <w:pStyle w:val="BodyText"/>
+              <w:spacing w:before="195" w:after="1"/>
+              <w:jc w:val="center"/>
+              <w:rPr>
+                <w:sz w:val="20"/>
+              </w:rPr>
+            </w:pPr>
+            <w:r>
+              <w:rPr>
+                <w:sz w:val="20"/>
+              </w:rPr>
+              <w:t/>
+            </w:r>
+            <w:r>
+              <w:rPr>
+                <w:sz w:val="20"/>
+              </w:rPr>
+              <w:t/>
+            </w:r>
+            <w:r>
+              <w:rPr>
+                <w:sz w:val="20"/>
+              </w:rPr>
+              <w:t/>
             </w:r>
           </w:p>
           <w:p>
@@ -6857,6 +7236,10 @@
 </file>
 
 <file path=customXml/item1.xml><?xml version="1.0" encoding="utf-8"?>
+<b:Sources xmlns:b="http://schemas.openxmlformats.org/officeDocument/2006/bibliography" xmlns="http://schemas.openxmlformats.org/officeDocument/2006/bibliography" SelectedStyle="/APASixthEditionOfficeOnline.xsl" StyleName="APA" Version="6"/>
+</file>
+
+<file path=customXml/item2.xml><?xml version="1.0" encoding="utf-8"?>
 <s:customData xmlns="http://www.wps.cn/officeDocument/2013/wpsCustomData" xmlns:s="http://www.wps.cn/officeDocument/2013/wpsCustomData">
   <customSectProps>
     <customSectPr/>
@@ -6870,22 +7253,18 @@
 </s:customData>
 </file>
 
-<file path=customXml/item2.xml><?xml version="1.0" encoding="utf-8"?>
-<b:Sources xmlns:b="http://schemas.openxmlformats.org/officeDocument/2006/bibliography" xmlns="http://schemas.openxmlformats.org/officeDocument/2006/bibliography" SelectedStyle="/APASixthEditionOfficeOnline.xsl" StyleName="APA" Version="6"/>
+<file path=customXml/itemProps1.xml><?xml version="1.0" encoding="utf-8"?>
+<ds:datastoreItem xmlns:ds="http://schemas.openxmlformats.org/officeDocument/2006/customXml" ds:itemID="{55E367B0-E252-9F41-B23C-89BB16EBBE81}">
+  <ds:schemaRefs>
+    <ds:schemaRef ds:uri="http://schemas.openxmlformats.org/officeDocument/2006/bibliography"/>
+  </ds:schemaRefs>
+</ds:datastoreItem>
 </file>
 
-<file path=customXml/itemProps1.xml><?xml version="1.0" encoding="utf-8"?>
+<file path=customXml/itemProps2.xml><?xml version="1.0" encoding="utf-8"?>
 <ds:datastoreItem xmlns:ds="http://schemas.openxmlformats.org/officeDocument/2006/customXml" ds:itemID="{B1977F7D-205B-4081-913C-38D41E755F92}">
   <ds:schemaRefs>
     <ds:schemaRef ds:uri="http://www.wps.cn/officeDocument/2013/wpsCustomData"/>
   </ds:schemaRefs>
 </ds:datastoreItem>
-</file>
-
-<file path=customXml/itemProps2.xml><?xml version="1.0" encoding="utf-8"?>
-<ds:datastoreItem xmlns:ds="http://schemas.openxmlformats.org/officeDocument/2006/customXml" ds:itemID="{55E367B0-E252-9F41-B23C-89BB16EBBE81}">
-  <ds:schemaRefs>
-    <ds:schemaRef ds:uri="http://schemas.openxmlformats.org/officeDocument/2006/bibliography"/>
-  </ds:schemaRefs>
-</ds:datastoreItem>
 </file>
</xml_diff>